<commit_message>
Update Documentazione - Hand Gesture Recognition.docx
</commit_message>
<xml_diff>
--- a/3_Documentazione/Documentazione - Hand Gesture Recognition.docx
+++ b/3_Documentazione/Documentazione - Hand Gesture Recognition.docx
@@ -5291,14 +5291,27 @@
             <w:r>
               <w:t xml:space="preserve">Figura </w:t>
             </w:r>
-            <w:fldSimple w:instr=" SEQ Figura \* ARABIC ">
-              <w:r>
-                <w:rPr>
-                  <w:noProof/>
-                </w:rPr>
-                <w:t>1</w:t>
-              </w:r>
-            </w:fldSimple>
+            <w:r>
+              <w:fldChar w:fldCharType="begin"/>
+            </w:r>
+            <w:r>
+              <w:instrText xml:space="preserve"> SEQ Figura \* ARABIC </w:instrText>
+            </w:r>
+            <w:r>
+              <w:fldChar w:fldCharType="separate"/>
+            </w:r>
+            <w:r>
+              <w:rPr>
+                <w:noProof/>
+              </w:rPr>
+              <w:t>1</w:t>
+            </w:r>
+            <w:r>
+              <w:rPr>
+                <w:noProof/>
+              </w:rPr>
+              <w:fldChar w:fldCharType="end"/>
+            </w:r>
             <w:r>
               <w:t xml:space="preserve">: </w:t>
             </w:r>
@@ -5329,17 +5342,11 @@
     </w:p>
     <w:p>
       <w:pPr>
-        <w:rPr>
-          <w:lang w:val="it-IT"/>
-        </w:rPr>
-      </w:pPr>
-    </w:p>
-    <w:p>
-      <w:pPr>
         <w:pStyle w:val="Titolo2"/>
       </w:pPr>
       <w:bookmarkStart w:id="23" w:name="_Toc122682663"/>
       <w:r>
+        <w:lastRenderedPageBreak/>
         <w:t>Analisi dei mezzi</w:t>
       </w:r>
       <w:bookmarkEnd w:id="23"/>
@@ -5899,22 +5906,18 @@
     <w:p>
       <w:pPr>
         <w:rPr>
-          <w:lang w:val="it-IT"/>
-        </w:rPr>
-      </w:pPr>
-    </w:p>
-    <w:p>
-      <w:pPr>
-        <w:rPr>
           <w:b/>
           <w:lang w:val="it-IT"/>
         </w:rPr>
       </w:pPr>
+      <w:bookmarkStart w:id="35" w:name="_GoBack"/>
+      <w:bookmarkEnd w:id="35"/>
       <w:r>
         <w:rPr>
           <w:b/>
           <w:lang w:val="it-IT"/>
         </w:rPr>
+        <w:lastRenderedPageBreak/>
         <w:t>Skin (Pelle)</w:t>
       </w:r>
     </w:p>
@@ -6018,24 +6021,24 @@
           <w:bottom w:val="single" w:sz="4" w:space="1" w:color="auto"/>
         </w:pBdr>
       </w:pPr>
-      <w:bookmarkStart w:id="35" w:name="_Toc461179222"/>
-      <w:bookmarkStart w:id="36" w:name="_Toc122682669"/>
+      <w:bookmarkStart w:id="36" w:name="_Toc461179222"/>
+      <w:bookmarkStart w:id="37" w:name="_Toc122682669"/>
       <w:r>
         <w:lastRenderedPageBreak/>
         <w:t>Implementazione</w:t>
       </w:r>
-      <w:bookmarkEnd w:id="35"/>
       <w:bookmarkEnd w:id="36"/>
+      <w:bookmarkEnd w:id="37"/>
     </w:p>
     <w:p>
       <w:pPr>
         <w:pStyle w:val="Titolo2"/>
       </w:pPr>
-      <w:bookmarkStart w:id="37" w:name="_Toc122682670"/>
+      <w:bookmarkStart w:id="38" w:name="_Toc122682670"/>
       <w:r>
         <w:t>Lista strumenti</w:t>
       </w:r>
-      <w:bookmarkEnd w:id="37"/>
+      <w:bookmarkEnd w:id="38"/>
     </w:p>
     <w:p>
       <w:pPr>
@@ -6222,14 +6225,14 @@
       <w:pPr>
         <w:pStyle w:val="Titolo2"/>
       </w:pPr>
-      <w:bookmarkStart w:id="38" w:name="_Toc122682671"/>
+      <w:bookmarkStart w:id="39" w:name="_Toc122682671"/>
       <w:r>
         <w:t>G</w:t>
       </w:r>
       <w:r>
         <w:t>UI</w:t>
       </w:r>
-      <w:bookmarkEnd w:id="38"/>
+      <w:bookmarkEnd w:id="39"/>
     </w:p>
     <w:p>
       <w:pPr>
@@ -6421,13 +6424,13 @@
       <w:pPr>
         <w:pStyle w:val="Titolo2"/>
       </w:pPr>
-      <w:bookmarkStart w:id="39" w:name="_Toc122682672"/>
-      <w:bookmarkStart w:id="40" w:name="_Toc461179223"/>
+      <w:bookmarkStart w:id="40" w:name="_Toc122682672"/>
+      <w:bookmarkStart w:id="41" w:name="_Toc461179223"/>
       <w:r>
         <w:lastRenderedPageBreak/>
         <w:t>Cattura immagine webcam</w:t>
       </w:r>
-      <w:bookmarkEnd w:id="39"/>
+      <w:bookmarkEnd w:id="40"/>
     </w:p>
     <w:p>
       <w:r>
@@ -10082,12 +10085,12 @@
       <w:pPr>
         <w:pStyle w:val="Titolo2"/>
       </w:pPr>
-      <w:bookmarkStart w:id="41" w:name="_Toc122682673"/>
+      <w:bookmarkStart w:id="42" w:name="_Toc122682673"/>
       <w:r>
         <w:lastRenderedPageBreak/>
         <w:t>Selezione webcam</w:t>
       </w:r>
-      <w:bookmarkEnd w:id="41"/>
+      <w:bookmarkEnd w:id="42"/>
     </w:p>
     <w:p>
       <w:pPr>
@@ -10234,11 +10237,11 @@
       <w:pPr>
         <w:pStyle w:val="Titolo2"/>
       </w:pPr>
-      <w:bookmarkStart w:id="42" w:name="_Toc122682674"/>
+      <w:bookmarkStart w:id="43" w:name="_Toc122682674"/>
       <w:r>
         <w:t>Selezione applicazione</w:t>
       </w:r>
-      <w:bookmarkEnd w:id="42"/>
+      <w:bookmarkEnd w:id="43"/>
     </w:p>
     <w:p>
       <w:pPr>
@@ -10396,7 +10399,7 @@
           <w:lang w:val="it-IT"/>
         </w:rPr>
       </w:pPr>
-      <w:bookmarkStart w:id="43" w:name="_Toc122682675"/>
+      <w:bookmarkStart w:id="44" w:name="_Toc122682675"/>
       <w:r>
         <w:rPr>
           <w:lang w:val="it-IT"/>
@@ -10404,20 +10407,20 @@
         <w:lastRenderedPageBreak/>
         <w:t>Test</w:t>
       </w:r>
-      <w:bookmarkEnd w:id="40"/>
-      <w:bookmarkEnd w:id="43"/>
+      <w:bookmarkEnd w:id="41"/>
+      <w:bookmarkEnd w:id="44"/>
     </w:p>
     <w:p>
       <w:pPr>
         <w:pStyle w:val="Titolo2"/>
       </w:pPr>
-      <w:bookmarkStart w:id="44" w:name="_Toc461179224"/>
-      <w:bookmarkStart w:id="45" w:name="_Toc122682676"/>
+      <w:bookmarkStart w:id="45" w:name="_Toc461179224"/>
+      <w:bookmarkStart w:id="46" w:name="_Toc122682676"/>
       <w:r>
         <w:t>Protocollo di test</w:t>
       </w:r>
-      <w:bookmarkEnd w:id="44"/>
       <w:bookmarkEnd w:id="45"/>
+      <w:bookmarkEnd w:id="46"/>
     </w:p>
     <w:tbl>
       <w:tblPr>
@@ -10957,7 +10960,7 @@
                 <w:szCs w:val="18"/>
               </w:rPr>
             </w:pPr>
-            <w:bookmarkStart w:id="46" w:name="_Toc461179225"/>
+            <w:bookmarkStart w:id="47" w:name="_Toc461179225"/>
             <w:r>
               <w:rPr>
                 <w:b/>
@@ -11390,12 +11393,12 @@
       <w:pPr>
         <w:pStyle w:val="Titolo2"/>
       </w:pPr>
-      <w:bookmarkStart w:id="47" w:name="_Toc122682677"/>
+      <w:bookmarkStart w:id="48" w:name="_Toc122682677"/>
       <w:r>
         <w:t>Risultati test</w:t>
       </w:r>
-      <w:bookmarkEnd w:id="46"/>
       <w:bookmarkEnd w:id="47"/>
+      <w:bookmarkEnd w:id="48"/>
     </w:p>
     <w:tbl>
       <w:tblPr>
@@ -11758,8 +11761,8 @@
           <w:lang w:val="it-IT"/>
         </w:rPr>
       </w:pPr>
-      <w:bookmarkStart w:id="48" w:name="_Toc461179227"/>
-      <w:bookmarkStart w:id="49" w:name="_Toc122682678"/>
+      <w:bookmarkStart w:id="49" w:name="_Toc461179227"/>
+      <w:bookmarkStart w:id="50" w:name="_Toc122682678"/>
       <w:r>
         <w:rPr>
           <w:lang w:val="it-IT"/>
@@ -11767,8 +11770,8 @@
         <w:lastRenderedPageBreak/>
         <w:t>Consuntivo</w:t>
       </w:r>
-      <w:bookmarkEnd w:id="48"/>
       <w:bookmarkEnd w:id="49"/>
+      <w:bookmarkEnd w:id="50"/>
     </w:p>
     <w:tbl>
       <w:tblPr>
@@ -11840,14 +11843,27 @@
             <w:r>
               <w:t xml:space="preserve">Figura </w:t>
             </w:r>
-            <w:fldSimple w:instr=" SEQ Figura \* ARABIC ">
-              <w:r>
-                <w:rPr>
-                  <w:noProof/>
-                </w:rPr>
-                <w:t>2</w:t>
-              </w:r>
-            </w:fldSimple>
+            <w:r>
+              <w:fldChar w:fldCharType="begin"/>
+            </w:r>
+            <w:r>
+              <w:instrText xml:space="preserve"> SEQ Figura \* ARABIC </w:instrText>
+            </w:r>
+            <w:r>
+              <w:fldChar w:fldCharType="separate"/>
+            </w:r>
+            <w:r>
+              <w:rPr>
+                <w:noProof/>
+              </w:rPr>
+              <w:t>2</w:t>
+            </w:r>
+            <w:r>
+              <w:rPr>
+                <w:noProof/>
+              </w:rPr>
+              <w:fldChar w:fldCharType="end"/>
+            </w:r>
             <w:r>
               <w:t>: Diagramma di Gantt Reale</w:t>
             </w:r>
@@ -11884,8 +11900,8 @@
           <w:lang w:val="it-IT"/>
         </w:rPr>
       </w:pPr>
-      <w:bookmarkStart w:id="50" w:name="_Toc461179228"/>
-      <w:bookmarkStart w:id="51" w:name="_Toc122682679"/>
+      <w:bookmarkStart w:id="51" w:name="_Toc461179228"/>
+      <w:bookmarkStart w:id="52" w:name="_Toc122682679"/>
       <w:r>
         <w:rPr>
           <w:lang w:val="it-IT"/>
@@ -11893,20 +11909,20 @@
         <w:lastRenderedPageBreak/>
         <w:t>Conclusioni</w:t>
       </w:r>
-      <w:bookmarkEnd w:id="50"/>
       <w:bookmarkEnd w:id="51"/>
+      <w:bookmarkEnd w:id="52"/>
     </w:p>
     <w:p>
       <w:pPr>
         <w:pStyle w:val="Titolo2"/>
       </w:pPr>
-      <w:bookmarkStart w:id="52" w:name="_Toc461179229"/>
-      <w:bookmarkStart w:id="53" w:name="_Toc122682680"/>
+      <w:bookmarkStart w:id="53" w:name="_Toc461179229"/>
+      <w:bookmarkStart w:id="54" w:name="_Toc122682680"/>
       <w:r>
         <w:t>Sviluppi futuri</w:t>
       </w:r>
-      <w:bookmarkEnd w:id="52"/>
       <w:bookmarkEnd w:id="53"/>
+      <w:bookmarkEnd w:id="54"/>
     </w:p>
     <w:p>
       <w:pPr>
@@ -11943,13 +11959,13 @@
       <w:pPr>
         <w:pStyle w:val="Titolo2"/>
       </w:pPr>
-      <w:bookmarkStart w:id="54" w:name="_Toc461179230"/>
-      <w:bookmarkStart w:id="55" w:name="_Toc122682681"/>
+      <w:bookmarkStart w:id="55" w:name="_Toc461179230"/>
+      <w:bookmarkStart w:id="56" w:name="_Toc122682681"/>
       <w:r>
         <w:t>Considerazioni personali</w:t>
       </w:r>
-      <w:bookmarkEnd w:id="54"/>
       <w:bookmarkEnd w:id="55"/>
+      <w:bookmarkEnd w:id="56"/>
     </w:p>
     <w:p>
       <w:pPr>
@@ -12107,15 +12123,15 @@
           <w:lang w:val="it-IT"/>
         </w:rPr>
       </w:pPr>
-      <w:bookmarkStart w:id="56" w:name="_Toc122682682"/>
-      <w:bookmarkStart w:id="57" w:name="_Toc461179232"/>
+      <w:bookmarkStart w:id="57" w:name="_Toc122682682"/>
+      <w:bookmarkStart w:id="58" w:name="_Toc461179232"/>
       <w:r>
         <w:rPr>
           <w:lang w:val="it-IT"/>
         </w:rPr>
         <w:t>Glossario</w:t>
       </w:r>
-      <w:bookmarkEnd w:id="56"/>
+      <w:bookmarkEnd w:id="57"/>
     </w:p>
     <w:tbl>
       <w:tblPr>
@@ -12640,7 +12656,7 @@
           <w:lang w:val="it-IT"/>
         </w:rPr>
       </w:pPr>
-      <w:bookmarkStart w:id="58" w:name="_Toc122682683"/>
+      <w:bookmarkStart w:id="59" w:name="_Toc122682683"/>
       <w:r>
         <w:rPr>
           <w:lang w:val="it-IT"/>
@@ -12648,20 +12664,20 @@
         <w:lastRenderedPageBreak/>
         <w:t>Bibliografia</w:t>
       </w:r>
+      <w:bookmarkEnd w:id="59"/>
+    </w:p>
+    <w:p>
+      <w:pPr>
+        <w:pStyle w:val="Titolo2"/>
+      </w:pPr>
+      <w:bookmarkStart w:id="60" w:name="_Toc461179234"/>
+      <w:bookmarkStart w:id="61" w:name="_Toc122682684"/>
       <w:bookmarkEnd w:id="58"/>
-    </w:p>
-    <w:p>
-      <w:pPr>
-        <w:pStyle w:val="Titolo2"/>
-      </w:pPr>
-      <w:bookmarkStart w:id="59" w:name="_Toc461179234"/>
-      <w:bookmarkStart w:id="60" w:name="_Toc122682684"/>
-      <w:bookmarkEnd w:id="57"/>
       <w:r>
         <w:t>Sitografia</w:t>
       </w:r>
-      <w:bookmarkEnd w:id="59"/>
       <w:bookmarkEnd w:id="60"/>
+      <w:bookmarkEnd w:id="61"/>
     </w:p>
     <w:p>
       <w:pPr>
@@ -13029,16 +13045,16 @@
           <w:lang w:val="it-IT"/>
         </w:rPr>
       </w:pPr>
-      <w:bookmarkStart w:id="61" w:name="_Toc461179235"/>
-      <w:bookmarkStart w:id="62" w:name="_Toc122682685"/>
+      <w:bookmarkStart w:id="62" w:name="_Toc461179235"/>
+      <w:bookmarkStart w:id="63" w:name="_Toc122682685"/>
       <w:r>
         <w:rPr>
           <w:lang w:val="it-IT"/>
         </w:rPr>
         <w:t>Allegati</w:t>
       </w:r>
-      <w:bookmarkEnd w:id="61"/>
       <w:bookmarkEnd w:id="62"/>
+      <w:bookmarkEnd w:id="63"/>
     </w:p>
     <w:p>
       <w:pPr>
@@ -13069,8 +13085,6 @@
         </w:rPr>
         <w:t>Qdc</w:t>
       </w:r>
-      <w:bookmarkStart w:id="63" w:name="_GoBack"/>
-      <w:bookmarkEnd w:id="63"/>
     </w:p>
     <w:p>
       <w:pPr>
@@ -13241,50 +13255,63 @@
     <w:r>
       <w:tab/>
     </w:r>
-    <w:fldSimple w:instr=" FILENAME ">
-      <w:r>
-        <w:rPr>
-          <w:noProof/>
-        </w:rPr>
-        <w:t xml:space="preserve">Documentazione - </w:t>
-      </w:r>
-      <w:r>
-        <w:rPr>
-          <w:noProof/>
-        </w:rPr>
-        <w:t>Hand</w:t>
-      </w:r>
-      <w:r>
-        <w:rPr>
-          <w:noProof/>
-        </w:rPr>
-        <w:t xml:space="preserve"> </w:t>
-      </w:r>
-      <w:r>
-        <w:rPr>
-          <w:noProof/>
-        </w:rPr>
-        <w:t>Gesture</w:t>
-      </w:r>
-      <w:r>
-        <w:rPr>
-          <w:noProof/>
-        </w:rPr>
-        <w:t xml:space="preserve"> </w:t>
-      </w:r>
-      <w:r>
-        <w:rPr>
-          <w:noProof/>
-        </w:rPr>
-        <w:t>Recognition</w:t>
-      </w:r>
-      <w:r>
-        <w:rPr>
-          <w:noProof/>
-        </w:rPr>
-        <w:t>.docx</w:t>
-      </w:r>
-    </w:fldSimple>
+    <w:r>
+      <w:fldChar w:fldCharType="begin"/>
+    </w:r>
+    <w:r>
+      <w:instrText xml:space="preserve"> FILENAME </w:instrText>
+    </w:r>
+    <w:r>
+      <w:fldChar w:fldCharType="separate"/>
+    </w:r>
+    <w:r>
+      <w:rPr>
+        <w:noProof/>
+      </w:rPr>
+      <w:t xml:space="preserve">Documentazione - </w:t>
+    </w:r>
+    <w:r>
+      <w:rPr>
+        <w:noProof/>
+      </w:rPr>
+      <w:t>Hand</w:t>
+    </w:r>
+    <w:r>
+      <w:rPr>
+        <w:noProof/>
+      </w:rPr>
+      <w:t xml:space="preserve"> </w:t>
+    </w:r>
+    <w:r>
+      <w:rPr>
+        <w:noProof/>
+      </w:rPr>
+      <w:t>Gesture</w:t>
+    </w:r>
+    <w:r>
+      <w:rPr>
+        <w:noProof/>
+      </w:rPr>
+      <w:t xml:space="preserve"> </w:t>
+    </w:r>
+    <w:r>
+      <w:rPr>
+        <w:noProof/>
+      </w:rPr>
+      <w:t>Recognition</w:t>
+    </w:r>
+    <w:r>
+      <w:rPr>
+        <w:noProof/>
+      </w:rPr>
+      <w:t>.docx</w:t>
+    </w:r>
+    <w:r>
+      <w:rPr>
+        <w:noProof/>
+      </w:rPr>
+      <w:fldChar w:fldCharType="end"/>
+    </w:r>
     <w:r>
       <w:tab/>
       <w:t xml:space="preserve">Versione: 09.12.2022 </w:t>
@@ -18753,7 +18780,7 @@
 </file>
 
 <file path=customXml/itemProps1.xml><?xml version="1.0" encoding="utf-8"?>
-<ds:datastoreItem xmlns:ds="http://schemas.openxmlformats.org/officeDocument/2006/customXml" ds:itemID="{63F9FC42-E1FC-47C2-BF7E-DDB7F752A033}">
+<ds:datastoreItem xmlns:ds="http://schemas.openxmlformats.org/officeDocument/2006/customXml" ds:itemID="{D0615DCA-A7F9-45BE-9EE9-D624A3C9E97A}">
   <ds:schemaRefs>
     <ds:schemaRef ds:uri="http://schemas.openxmlformats.org/officeDocument/2006/bibliography"/>
   </ds:schemaRefs>

</xml_diff>